<commit_message>
Atividade GS - 2.1.0v
</commit_message>
<xml_diff>
--- a/25.1.GS.Bruno_Lucas_Stephanie.docx
+++ b/25.1.GS.Bruno_Lucas_Stephanie.docx
@@ -22,35 +22,7 @@
         <w:rPr>
           <w:lang w:val="en-US"/>
         </w:rPr>
-        <w:t xml:space="preserve">Stephanie </w:t>
-      </w:r>
-      <w:proofErr w:type="spellStart"/>
-      <w:r>
-        <w:rPr>
-          <w:lang w:val="en-US"/>
-        </w:rPr>
-        <w:t>Kolln</w:t>
-      </w:r>
-      <w:proofErr w:type="spellEnd"/>
-      <w:r>
-        <w:rPr>
-          <w:lang w:val="en-US"/>
-        </w:rPr>
-        <w:t xml:space="preserve"> </w:t>
-      </w:r>
-      <w:proofErr w:type="spellStart"/>
-      <w:r>
-        <w:rPr>
-          <w:lang w:val="en-US"/>
-        </w:rPr>
-        <w:t>Sanches</w:t>
-      </w:r>
-      <w:proofErr w:type="spellEnd"/>
-      <w:r>
-        <w:rPr>
-          <w:lang w:val="en-US"/>
-        </w:rPr>
-        <w:t xml:space="preserve"> – RM </w:t>
+        <w:t xml:space="preserve">Stephanie Kolln Sanches – RM </w:t>
       </w:r>
       <w:r>
         <w:rPr>
@@ -131,6 +103,9 @@
     </w:p>
     <w:p>
       <w:r>
+        <w:rPr>
+          <w:noProof/>
+        </w:rPr>
         <w:drawing>
           <wp:inline distT="0" distB="0" distL="0" distR="0" wp14:anchorId="2BAE8DE1" wp14:editId="3939520A">
             <wp:extent cx="6188710" cy="4286885"/>
@@ -210,6 +185,9 @@
     </w:p>
     <w:p>
       <w:r>
+        <w:rPr>
+          <w:noProof/>
+        </w:rPr>
         <w:drawing>
           <wp:inline distT="0" distB="0" distL="0" distR="0" wp14:anchorId="25A2B2DC" wp14:editId="091FAE60">
             <wp:extent cx="6188710" cy="5269230"/>
@@ -247,6 +225,9 @@
         </w:drawing>
       </w:r>
       <w:r>
+        <w:rPr>
+          <w:noProof/>
+        </w:rPr>
         <w:drawing>
           <wp:inline distT="0" distB="0" distL="0" distR="0" wp14:anchorId="091ACCCC" wp14:editId="5355CD01">
             <wp:extent cx="6188710" cy="1981200"/>
@@ -286,6 +267,1958 @@
     </w:p>
     <w:p/>
     <w:p/>
+    <w:p>
+      <w:pPr>
+        <w:jc w:val="center"/>
+        <w:rPr>
+          <w:b/>
+          <w:bCs/>
+          <w:sz w:val="40"/>
+          <w:szCs w:val="40"/>
+        </w:rPr>
+      </w:pPr>
+      <w:r>
+        <w:rPr>
+          <w:b/>
+          <w:bCs/>
+          <w:sz w:val="40"/>
+          <w:szCs w:val="40"/>
+        </w:rPr>
+        <w:lastRenderedPageBreak/>
+        <w:t xml:space="preserve">Atividade </w:t>
+      </w:r>
+      <w:r>
+        <w:rPr>
+          <w:b/>
+          <w:bCs/>
+          <w:sz w:val="40"/>
+          <w:szCs w:val="40"/>
+        </w:rPr>
+        <w:t>2</w:t>
+      </w:r>
+      <w:r>
+        <w:rPr>
+          <w:b/>
+          <w:bCs/>
+          <w:sz w:val="40"/>
+          <w:szCs w:val="40"/>
+        </w:rPr>
+        <w:t xml:space="preserve"> (código)</w:t>
+      </w:r>
+    </w:p>
+    <w:p>
+      <w:pPr>
+        <w:jc w:val="center"/>
+        <w:rPr>
+          <w:b/>
+          <w:bCs/>
+          <w:sz w:val="40"/>
+          <w:szCs w:val="40"/>
+        </w:rPr>
+      </w:pPr>
+    </w:p>
+    <w:p>
+      <w:pPr>
+        <w:shd w:val="clear" w:color="auto" w:fill="1E1F22"/>
+        <w:tabs>
+          <w:tab w:val="left" w:pos="916"/>
+          <w:tab w:val="left" w:pos="1832"/>
+          <w:tab w:val="left" w:pos="2748"/>
+          <w:tab w:val="left" w:pos="3664"/>
+          <w:tab w:val="left" w:pos="4580"/>
+          <w:tab w:val="left" w:pos="5496"/>
+          <w:tab w:val="left" w:pos="6412"/>
+          <w:tab w:val="left" w:pos="7328"/>
+          <w:tab w:val="left" w:pos="8244"/>
+          <w:tab w:val="left" w:pos="9160"/>
+          <w:tab w:val="left" w:pos="10076"/>
+          <w:tab w:val="left" w:pos="10992"/>
+          <w:tab w:val="left" w:pos="11908"/>
+          <w:tab w:val="left" w:pos="12824"/>
+          <w:tab w:val="left" w:pos="13740"/>
+          <w:tab w:val="left" w:pos="14656"/>
+        </w:tabs>
+        <w:spacing w:after="0" w:line="240" w:lineRule="auto"/>
+        <w:rPr>
+          <w:rFonts w:ascii="Courier New" w:eastAsia="Times New Roman" w:hAnsi="Courier New" w:cs="Courier New"/>
+          <w:color w:val="BCBEC4"/>
+          <w:sz w:val="20"/>
+          <w:szCs w:val="20"/>
+          <w:lang w:eastAsia="pt-BR"/>
+        </w:rPr>
+      </w:pPr>
+      <w:r>
+        <w:rPr>
+          <w:rFonts w:ascii="Courier New" w:eastAsia="Times New Roman" w:hAnsi="Courier New" w:cs="Courier New"/>
+          <w:color w:val="7A7E85"/>
+          <w:sz w:val="20"/>
+          <w:szCs w:val="20"/>
+          <w:lang w:eastAsia="pt-BR"/>
+        </w:rPr>
+        <w:t># Bruno Alves de Souza 566535</w:t>
+      </w:r>
+      <w:r>
+        <w:rPr>
+          <w:rFonts w:ascii="Courier New" w:eastAsia="Times New Roman" w:hAnsi="Courier New" w:cs="Courier New"/>
+          <w:color w:val="7A7E85"/>
+          <w:sz w:val="20"/>
+          <w:szCs w:val="20"/>
+          <w:lang w:eastAsia="pt-BR"/>
+        </w:rPr>
+        <w:br/>
+        <w:t># Lucas Palmeira dos Santos 566204</w:t>
+      </w:r>
+      <w:r>
+        <w:rPr>
+          <w:rFonts w:ascii="Courier New" w:eastAsia="Times New Roman" w:hAnsi="Courier New" w:cs="Courier New"/>
+          <w:color w:val="7A7E85"/>
+          <w:sz w:val="20"/>
+          <w:szCs w:val="20"/>
+          <w:lang w:eastAsia="pt-BR"/>
+        </w:rPr>
+        <w:br/>
+        <w:t># Stephanie Kolln Sanches 564139</w:t>
+      </w:r>
+      <w:r>
+        <w:rPr>
+          <w:rFonts w:ascii="Courier New" w:eastAsia="Times New Roman" w:hAnsi="Courier New" w:cs="Courier New"/>
+          <w:color w:val="7A7E85"/>
+          <w:sz w:val="20"/>
+          <w:szCs w:val="20"/>
+          <w:lang w:eastAsia="pt-BR"/>
+        </w:rPr>
+        <w:br/>
+      </w:r>
+      <w:r>
+        <w:rPr>
+          <w:rFonts w:ascii="Courier New" w:eastAsia="Times New Roman" w:hAnsi="Courier New" w:cs="Courier New"/>
+          <w:color w:val="7A7E85"/>
+          <w:sz w:val="20"/>
+          <w:szCs w:val="20"/>
+          <w:lang w:eastAsia="pt-BR"/>
+        </w:rPr>
+        <w:br/>
+      </w:r>
+      <w:r>
+        <w:rPr>
+          <w:rFonts w:ascii="Courier New" w:eastAsia="Times New Roman" w:hAnsi="Courier New" w:cs="Courier New"/>
+          <w:color w:val="8888C6"/>
+          <w:sz w:val="20"/>
+          <w:szCs w:val="20"/>
+          <w:lang w:eastAsia="pt-BR"/>
+        </w:rPr>
+        <w:t>print</w:t>
+      </w:r>
+      <w:r>
+        <w:rPr>
+          <w:rFonts w:ascii="Courier New" w:eastAsia="Times New Roman" w:hAnsi="Courier New" w:cs="Courier New"/>
+          <w:color w:val="BCBEC4"/>
+          <w:sz w:val="20"/>
+          <w:szCs w:val="20"/>
+          <w:lang w:eastAsia="pt-BR"/>
+        </w:rPr>
+        <w:t>(</w:t>
+      </w:r>
+      <w:r>
+        <w:rPr>
+          <w:rFonts w:ascii="Courier New" w:eastAsia="Times New Roman" w:hAnsi="Courier New" w:cs="Courier New"/>
+          <w:color w:val="6AAB73"/>
+          <w:sz w:val="20"/>
+          <w:szCs w:val="20"/>
+          <w:lang w:eastAsia="pt-BR"/>
+        </w:rPr>
+        <w:t xml:space="preserve">'REGISTRO DE DESASTRES </w:t>
+      </w:r>
+      <w:r>
+        <w:rPr>
+          <w:rFonts w:ascii="Courier New" w:eastAsia="Times New Roman" w:hAnsi="Courier New" w:cs="Courier New"/>
+          <w:color w:val="CF8E6D"/>
+          <w:sz w:val="20"/>
+          <w:szCs w:val="20"/>
+          <w:lang w:eastAsia="pt-BR"/>
+        </w:rPr>
+        <w:t>\n</w:t>
+      </w:r>
+      <w:r>
+        <w:rPr>
+          <w:rFonts w:ascii="Courier New" w:eastAsia="Times New Roman" w:hAnsi="Courier New" w:cs="Courier New"/>
+          <w:color w:val="6AAB73"/>
+          <w:sz w:val="20"/>
+          <w:szCs w:val="20"/>
+          <w:lang w:eastAsia="pt-BR"/>
+        </w:rPr>
+        <w:t>'</w:t>
+      </w:r>
+      <w:r>
+        <w:rPr>
+          <w:rFonts w:ascii="Courier New" w:eastAsia="Times New Roman" w:hAnsi="Courier New" w:cs="Courier New"/>
+          <w:color w:val="BCBEC4"/>
+          <w:sz w:val="20"/>
+          <w:szCs w:val="20"/>
+          <w:lang w:eastAsia="pt-BR"/>
+        </w:rPr>
+        <w:t>)</w:t>
+      </w:r>
+      <w:r>
+        <w:rPr>
+          <w:rFonts w:ascii="Courier New" w:eastAsia="Times New Roman" w:hAnsi="Courier New" w:cs="Courier New"/>
+          <w:color w:val="BCBEC4"/>
+          <w:sz w:val="20"/>
+          <w:szCs w:val="20"/>
+          <w:lang w:eastAsia="pt-BR"/>
+        </w:rPr>
+        <w:br/>
+      </w:r>
+      <w:r>
+        <w:rPr>
+          <w:rFonts w:ascii="Courier New" w:eastAsia="Times New Roman" w:hAnsi="Courier New" w:cs="Courier New"/>
+          <w:color w:val="BCBEC4"/>
+          <w:sz w:val="20"/>
+          <w:szCs w:val="20"/>
+          <w:lang w:eastAsia="pt-BR"/>
+        </w:rPr>
+        <w:br/>
+      </w:r>
+      <w:r>
+        <w:rPr>
+          <w:rFonts w:ascii="Courier New" w:eastAsia="Times New Roman" w:hAnsi="Courier New" w:cs="Courier New"/>
+          <w:color w:val="7A7E85"/>
+          <w:sz w:val="20"/>
+          <w:szCs w:val="20"/>
+          <w:lang w:eastAsia="pt-BR"/>
+        </w:rPr>
+        <w:t># Listas para armazenar os dados</w:t>
+      </w:r>
+      <w:r>
+        <w:rPr>
+          <w:rFonts w:ascii="Courier New" w:eastAsia="Times New Roman" w:hAnsi="Courier New" w:cs="Courier New"/>
+          <w:color w:val="7A7E85"/>
+          <w:sz w:val="20"/>
+          <w:szCs w:val="20"/>
+          <w:lang w:eastAsia="pt-BR"/>
+        </w:rPr>
+        <w:br/>
+      </w:r>
+      <w:r>
+        <w:rPr>
+          <w:rFonts w:ascii="Courier New" w:eastAsia="Times New Roman" w:hAnsi="Courier New" w:cs="Courier New"/>
+          <w:color w:val="BCBEC4"/>
+          <w:sz w:val="20"/>
+          <w:szCs w:val="20"/>
+          <w:lang w:eastAsia="pt-BR"/>
+        </w:rPr>
+        <w:t>lista_desastres = []</w:t>
+      </w:r>
+      <w:r>
+        <w:rPr>
+          <w:rFonts w:ascii="Courier New" w:eastAsia="Times New Roman" w:hAnsi="Courier New" w:cs="Courier New"/>
+          <w:color w:val="BCBEC4"/>
+          <w:sz w:val="20"/>
+          <w:szCs w:val="20"/>
+          <w:lang w:eastAsia="pt-BR"/>
+        </w:rPr>
+        <w:br/>
+        <w:t>lista_afetados = []</w:t>
+      </w:r>
+      <w:r>
+        <w:rPr>
+          <w:rFonts w:ascii="Courier New" w:eastAsia="Times New Roman" w:hAnsi="Courier New" w:cs="Courier New"/>
+          <w:color w:val="BCBEC4"/>
+          <w:sz w:val="20"/>
+          <w:szCs w:val="20"/>
+          <w:lang w:eastAsia="pt-BR"/>
+        </w:rPr>
+        <w:br/>
+      </w:r>
+      <w:r>
+        <w:rPr>
+          <w:rFonts w:ascii="Courier New" w:eastAsia="Times New Roman" w:hAnsi="Courier New" w:cs="Courier New"/>
+          <w:color w:val="BCBEC4"/>
+          <w:sz w:val="20"/>
+          <w:szCs w:val="20"/>
+          <w:lang w:eastAsia="pt-BR"/>
+        </w:rPr>
+        <w:br/>
+        <w:t xml:space="preserve">qt_desastres = </w:t>
+      </w:r>
+      <w:r>
+        <w:rPr>
+          <w:rFonts w:ascii="Courier New" w:eastAsia="Times New Roman" w:hAnsi="Courier New" w:cs="Courier New"/>
+          <w:color w:val="8888C6"/>
+          <w:sz w:val="20"/>
+          <w:szCs w:val="20"/>
+          <w:lang w:eastAsia="pt-BR"/>
+        </w:rPr>
+        <w:t>int</w:t>
+      </w:r>
+      <w:r>
+        <w:rPr>
+          <w:rFonts w:ascii="Courier New" w:eastAsia="Times New Roman" w:hAnsi="Courier New" w:cs="Courier New"/>
+          <w:color w:val="BCBEC4"/>
+          <w:sz w:val="20"/>
+          <w:szCs w:val="20"/>
+          <w:lang w:eastAsia="pt-BR"/>
+        </w:rPr>
+        <w:t>(</w:t>
+      </w:r>
+      <w:r>
+        <w:rPr>
+          <w:rFonts w:ascii="Courier New" w:eastAsia="Times New Roman" w:hAnsi="Courier New" w:cs="Courier New"/>
+          <w:color w:val="8888C6"/>
+          <w:sz w:val="20"/>
+          <w:szCs w:val="20"/>
+          <w:lang w:eastAsia="pt-BR"/>
+        </w:rPr>
+        <w:t>input</w:t>
+      </w:r>
+      <w:r>
+        <w:rPr>
+          <w:rFonts w:ascii="Courier New" w:eastAsia="Times New Roman" w:hAnsi="Courier New" w:cs="Courier New"/>
+          <w:color w:val="BCBEC4"/>
+          <w:sz w:val="20"/>
+          <w:szCs w:val="20"/>
+          <w:lang w:eastAsia="pt-BR"/>
+        </w:rPr>
+        <w:t>(</w:t>
+      </w:r>
+      <w:r>
+        <w:rPr>
+          <w:rFonts w:ascii="Courier New" w:eastAsia="Times New Roman" w:hAnsi="Courier New" w:cs="Courier New"/>
+          <w:color w:val="6AAB73"/>
+          <w:sz w:val="20"/>
+          <w:szCs w:val="20"/>
+          <w:lang w:eastAsia="pt-BR"/>
+        </w:rPr>
+        <w:t>'Insira a quantidade de Desastres: '</w:t>
+      </w:r>
+      <w:r>
+        <w:rPr>
+          <w:rFonts w:ascii="Courier New" w:eastAsia="Times New Roman" w:hAnsi="Courier New" w:cs="Courier New"/>
+          <w:color w:val="BCBEC4"/>
+          <w:sz w:val="20"/>
+          <w:szCs w:val="20"/>
+          <w:lang w:eastAsia="pt-BR"/>
+        </w:rPr>
+        <w:t>))</w:t>
+      </w:r>
+      <w:r>
+        <w:rPr>
+          <w:rFonts w:ascii="Courier New" w:eastAsia="Times New Roman" w:hAnsi="Courier New" w:cs="Courier New"/>
+          <w:color w:val="BCBEC4"/>
+          <w:sz w:val="20"/>
+          <w:szCs w:val="20"/>
+          <w:lang w:eastAsia="pt-BR"/>
+        </w:rPr>
+        <w:br/>
+      </w:r>
+      <w:r>
+        <w:rPr>
+          <w:rFonts w:ascii="Courier New" w:eastAsia="Times New Roman" w:hAnsi="Courier New" w:cs="Courier New"/>
+          <w:color w:val="BCBEC4"/>
+          <w:sz w:val="20"/>
+          <w:szCs w:val="20"/>
+          <w:lang w:eastAsia="pt-BR"/>
+        </w:rPr>
+        <w:br/>
+      </w:r>
+      <w:r>
+        <w:rPr>
+          <w:rFonts w:ascii="Courier New" w:eastAsia="Times New Roman" w:hAnsi="Courier New" w:cs="Courier New"/>
+          <w:color w:val="CF8E6D"/>
+          <w:sz w:val="20"/>
+          <w:szCs w:val="20"/>
+          <w:lang w:eastAsia="pt-BR"/>
+        </w:rPr>
+        <w:t xml:space="preserve">for </w:t>
+      </w:r>
+      <w:r>
+        <w:rPr>
+          <w:rFonts w:ascii="Courier New" w:eastAsia="Times New Roman" w:hAnsi="Courier New" w:cs="Courier New"/>
+          <w:color w:val="BCBEC4"/>
+          <w:sz w:val="20"/>
+          <w:szCs w:val="20"/>
+          <w:lang w:eastAsia="pt-BR"/>
+        </w:rPr>
+        <w:t xml:space="preserve">i </w:t>
+      </w:r>
+      <w:r>
+        <w:rPr>
+          <w:rFonts w:ascii="Courier New" w:eastAsia="Times New Roman" w:hAnsi="Courier New" w:cs="Courier New"/>
+          <w:color w:val="CF8E6D"/>
+          <w:sz w:val="20"/>
+          <w:szCs w:val="20"/>
+          <w:lang w:eastAsia="pt-BR"/>
+        </w:rPr>
+        <w:t xml:space="preserve">in </w:t>
+      </w:r>
+      <w:r>
+        <w:rPr>
+          <w:rFonts w:ascii="Courier New" w:eastAsia="Times New Roman" w:hAnsi="Courier New" w:cs="Courier New"/>
+          <w:color w:val="8888C6"/>
+          <w:sz w:val="20"/>
+          <w:szCs w:val="20"/>
+          <w:lang w:eastAsia="pt-BR"/>
+        </w:rPr>
+        <w:t>range</w:t>
+      </w:r>
+      <w:r>
+        <w:rPr>
+          <w:rFonts w:ascii="Courier New" w:eastAsia="Times New Roman" w:hAnsi="Courier New" w:cs="Courier New"/>
+          <w:color w:val="BCBEC4"/>
+          <w:sz w:val="20"/>
+          <w:szCs w:val="20"/>
+          <w:lang w:eastAsia="pt-BR"/>
+        </w:rPr>
+        <w:t>(</w:t>
+      </w:r>
+      <w:r>
+        <w:rPr>
+          <w:rFonts w:ascii="Courier New" w:eastAsia="Times New Roman" w:hAnsi="Courier New" w:cs="Courier New"/>
+          <w:color w:val="2AACB8"/>
+          <w:sz w:val="20"/>
+          <w:szCs w:val="20"/>
+          <w:lang w:eastAsia="pt-BR"/>
+        </w:rPr>
+        <w:t>0</w:t>
+      </w:r>
+      <w:r>
+        <w:rPr>
+          <w:rFonts w:ascii="Courier New" w:eastAsia="Times New Roman" w:hAnsi="Courier New" w:cs="Courier New"/>
+          <w:color w:val="BCBEC4"/>
+          <w:sz w:val="20"/>
+          <w:szCs w:val="20"/>
+          <w:lang w:eastAsia="pt-BR"/>
+        </w:rPr>
+        <w:t>, qt_desastres):</w:t>
+      </w:r>
+      <w:r>
+        <w:rPr>
+          <w:rFonts w:ascii="Courier New" w:eastAsia="Times New Roman" w:hAnsi="Courier New" w:cs="Courier New"/>
+          <w:color w:val="BCBEC4"/>
+          <w:sz w:val="20"/>
+          <w:szCs w:val="20"/>
+          <w:lang w:eastAsia="pt-BR"/>
+        </w:rPr>
+        <w:br/>
+        <w:t xml:space="preserve">    </w:t>
+      </w:r>
+      <w:r>
+        <w:rPr>
+          <w:rFonts w:ascii="Courier New" w:eastAsia="Times New Roman" w:hAnsi="Courier New" w:cs="Courier New"/>
+          <w:color w:val="8888C6"/>
+          <w:sz w:val="20"/>
+          <w:szCs w:val="20"/>
+          <w:lang w:eastAsia="pt-BR"/>
+        </w:rPr>
+        <w:t>print</w:t>
+      </w:r>
+      <w:r>
+        <w:rPr>
+          <w:rFonts w:ascii="Courier New" w:eastAsia="Times New Roman" w:hAnsi="Courier New" w:cs="Courier New"/>
+          <w:color w:val="BCBEC4"/>
+          <w:sz w:val="20"/>
+          <w:szCs w:val="20"/>
+          <w:lang w:eastAsia="pt-BR"/>
+        </w:rPr>
+        <w:t>()</w:t>
+      </w:r>
+      <w:r>
+        <w:rPr>
+          <w:rFonts w:ascii="Courier New" w:eastAsia="Times New Roman" w:hAnsi="Courier New" w:cs="Courier New"/>
+          <w:color w:val="BCBEC4"/>
+          <w:sz w:val="20"/>
+          <w:szCs w:val="20"/>
+          <w:lang w:eastAsia="pt-BR"/>
+        </w:rPr>
+        <w:br/>
+        <w:t xml:space="preserve">    </w:t>
+      </w:r>
+      <w:r>
+        <w:rPr>
+          <w:rFonts w:ascii="Courier New" w:eastAsia="Times New Roman" w:hAnsi="Courier New" w:cs="Courier New"/>
+          <w:color w:val="8888C6"/>
+          <w:sz w:val="20"/>
+          <w:szCs w:val="20"/>
+          <w:lang w:eastAsia="pt-BR"/>
+        </w:rPr>
+        <w:t>print</w:t>
+      </w:r>
+      <w:r>
+        <w:rPr>
+          <w:rFonts w:ascii="Courier New" w:eastAsia="Times New Roman" w:hAnsi="Courier New" w:cs="Courier New"/>
+          <w:color w:val="BCBEC4"/>
+          <w:sz w:val="20"/>
+          <w:szCs w:val="20"/>
+          <w:lang w:eastAsia="pt-BR"/>
+        </w:rPr>
+        <w:t>(</w:t>
+      </w:r>
+      <w:r>
+        <w:rPr>
+          <w:rFonts w:ascii="Courier New" w:eastAsia="Times New Roman" w:hAnsi="Courier New" w:cs="Courier New"/>
+          <w:color w:val="6AAB73"/>
+          <w:sz w:val="20"/>
+          <w:szCs w:val="20"/>
+          <w:lang w:eastAsia="pt-BR"/>
+        </w:rPr>
+        <w:t xml:space="preserve">f"--- Desastre </w:t>
+      </w:r>
+      <w:r>
+        <w:rPr>
+          <w:rFonts w:ascii="Courier New" w:eastAsia="Times New Roman" w:hAnsi="Courier New" w:cs="Courier New"/>
+          <w:color w:val="CF8E6D"/>
+          <w:sz w:val="20"/>
+          <w:szCs w:val="20"/>
+          <w:lang w:eastAsia="pt-BR"/>
+        </w:rPr>
+        <w:t>{</w:t>
+      </w:r>
+      <w:r>
+        <w:rPr>
+          <w:rFonts w:ascii="Courier New" w:eastAsia="Times New Roman" w:hAnsi="Courier New" w:cs="Courier New"/>
+          <w:color w:val="BCBEC4"/>
+          <w:sz w:val="20"/>
+          <w:szCs w:val="20"/>
+          <w:lang w:eastAsia="pt-BR"/>
+        </w:rPr>
+        <w:t xml:space="preserve">i + </w:t>
+      </w:r>
+      <w:r>
+        <w:rPr>
+          <w:rFonts w:ascii="Courier New" w:eastAsia="Times New Roman" w:hAnsi="Courier New" w:cs="Courier New"/>
+          <w:color w:val="2AACB8"/>
+          <w:sz w:val="20"/>
+          <w:szCs w:val="20"/>
+          <w:lang w:eastAsia="pt-BR"/>
+        </w:rPr>
+        <w:t>1</w:t>
+      </w:r>
+      <w:r>
+        <w:rPr>
+          <w:rFonts w:ascii="Courier New" w:eastAsia="Times New Roman" w:hAnsi="Courier New" w:cs="Courier New"/>
+          <w:color w:val="CF8E6D"/>
+          <w:sz w:val="20"/>
+          <w:szCs w:val="20"/>
+          <w:lang w:eastAsia="pt-BR"/>
+        </w:rPr>
+        <w:t>}</w:t>
+      </w:r>
+      <w:r>
+        <w:rPr>
+          <w:rFonts w:ascii="Courier New" w:eastAsia="Times New Roman" w:hAnsi="Courier New" w:cs="Courier New"/>
+          <w:color w:val="6AAB73"/>
+          <w:sz w:val="20"/>
+          <w:szCs w:val="20"/>
+          <w:lang w:eastAsia="pt-BR"/>
+        </w:rPr>
+        <w:t xml:space="preserve"> --- </w:t>
+      </w:r>
+      <w:r>
+        <w:rPr>
+          <w:rFonts w:ascii="Courier New" w:eastAsia="Times New Roman" w:hAnsi="Courier New" w:cs="Courier New"/>
+          <w:color w:val="CF8E6D"/>
+          <w:sz w:val="20"/>
+          <w:szCs w:val="20"/>
+          <w:lang w:eastAsia="pt-BR"/>
+        </w:rPr>
+        <w:t>\n</w:t>
+      </w:r>
+      <w:r>
+        <w:rPr>
+          <w:rFonts w:ascii="Courier New" w:eastAsia="Times New Roman" w:hAnsi="Courier New" w:cs="Courier New"/>
+          <w:color w:val="6AAB73"/>
+          <w:sz w:val="20"/>
+          <w:szCs w:val="20"/>
+          <w:lang w:eastAsia="pt-BR"/>
+        </w:rPr>
+        <w:t>"</w:t>
+      </w:r>
+      <w:r>
+        <w:rPr>
+          <w:rFonts w:ascii="Courier New" w:eastAsia="Times New Roman" w:hAnsi="Courier New" w:cs="Courier New"/>
+          <w:color w:val="BCBEC4"/>
+          <w:sz w:val="20"/>
+          <w:szCs w:val="20"/>
+          <w:lang w:eastAsia="pt-BR"/>
+        </w:rPr>
+        <w:t>)</w:t>
+      </w:r>
+      <w:r>
+        <w:rPr>
+          <w:rFonts w:ascii="Courier New" w:eastAsia="Times New Roman" w:hAnsi="Courier New" w:cs="Courier New"/>
+          <w:color w:val="BCBEC4"/>
+          <w:sz w:val="20"/>
+          <w:szCs w:val="20"/>
+          <w:lang w:eastAsia="pt-BR"/>
+        </w:rPr>
+        <w:br/>
+        <w:t xml:space="preserve">    tipo_desastre = </w:t>
+      </w:r>
+      <w:r>
+        <w:rPr>
+          <w:rFonts w:ascii="Courier New" w:eastAsia="Times New Roman" w:hAnsi="Courier New" w:cs="Courier New"/>
+          <w:color w:val="8888C6"/>
+          <w:sz w:val="20"/>
+          <w:szCs w:val="20"/>
+          <w:lang w:eastAsia="pt-BR"/>
+        </w:rPr>
+        <w:t>input</w:t>
+      </w:r>
+      <w:r>
+        <w:rPr>
+          <w:rFonts w:ascii="Courier New" w:eastAsia="Times New Roman" w:hAnsi="Courier New" w:cs="Courier New"/>
+          <w:color w:val="BCBEC4"/>
+          <w:sz w:val="20"/>
+          <w:szCs w:val="20"/>
+          <w:lang w:eastAsia="pt-BR"/>
+        </w:rPr>
+        <w:t>(</w:t>
+      </w:r>
+      <w:r>
+        <w:rPr>
+          <w:rFonts w:ascii="Courier New" w:eastAsia="Times New Roman" w:hAnsi="Courier New" w:cs="Courier New"/>
+          <w:color w:val="6AAB73"/>
+          <w:sz w:val="20"/>
+          <w:szCs w:val="20"/>
+          <w:lang w:eastAsia="pt-BR"/>
+        </w:rPr>
+        <w:t>'Tipo de desastre: '</w:t>
+      </w:r>
+      <w:r>
+        <w:rPr>
+          <w:rFonts w:ascii="Courier New" w:eastAsia="Times New Roman" w:hAnsi="Courier New" w:cs="Courier New"/>
+          <w:color w:val="BCBEC4"/>
+          <w:sz w:val="20"/>
+          <w:szCs w:val="20"/>
+          <w:lang w:eastAsia="pt-BR"/>
+        </w:rPr>
+        <w:t>)</w:t>
+      </w:r>
+      <w:r>
+        <w:rPr>
+          <w:rFonts w:ascii="Courier New" w:eastAsia="Times New Roman" w:hAnsi="Courier New" w:cs="Courier New"/>
+          <w:color w:val="BCBEC4"/>
+          <w:sz w:val="20"/>
+          <w:szCs w:val="20"/>
+          <w:lang w:eastAsia="pt-BR"/>
+        </w:rPr>
+        <w:br/>
+        <w:t xml:space="preserve">    pais = </w:t>
+      </w:r>
+      <w:r>
+        <w:rPr>
+          <w:rFonts w:ascii="Courier New" w:eastAsia="Times New Roman" w:hAnsi="Courier New" w:cs="Courier New"/>
+          <w:color w:val="8888C6"/>
+          <w:sz w:val="20"/>
+          <w:szCs w:val="20"/>
+          <w:lang w:eastAsia="pt-BR"/>
+        </w:rPr>
+        <w:t>input</w:t>
+      </w:r>
+      <w:r>
+        <w:rPr>
+          <w:rFonts w:ascii="Courier New" w:eastAsia="Times New Roman" w:hAnsi="Courier New" w:cs="Courier New"/>
+          <w:color w:val="BCBEC4"/>
+          <w:sz w:val="20"/>
+          <w:szCs w:val="20"/>
+          <w:lang w:eastAsia="pt-BR"/>
+        </w:rPr>
+        <w:t>(</w:t>
+      </w:r>
+      <w:r>
+        <w:rPr>
+          <w:rFonts w:ascii="Courier New" w:eastAsia="Times New Roman" w:hAnsi="Courier New" w:cs="Courier New"/>
+          <w:color w:val="6AAB73"/>
+          <w:sz w:val="20"/>
+          <w:szCs w:val="20"/>
+          <w:lang w:eastAsia="pt-BR"/>
+        </w:rPr>
+        <w:t>'País: '</w:t>
+      </w:r>
+      <w:r>
+        <w:rPr>
+          <w:rFonts w:ascii="Courier New" w:eastAsia="Times New Roman" w:hAnsi="Courier New" w:cs="Courier New"/>
+          <w:color w:val="BCBEC4"/>
+          <w:sz w:val="20"/>
+          <w:szCs w:val="20"/>
+          <w:lang w:eastAsia="pt-BR"/>
+        </w:rPr>
+        <w:t>)</w:t>
+      </w:r>
+      <w:r>
+        <w:rPr>
+          <w:rFonts w:ascii="Courier New" w:eastAsia="Times New Roman" w:hAnsi="Courier New" w:cs="Courier New"/>
+          <w:color w:val="BCBEC4"/>
+          <w:sz w:val="20"/>
+          <w:szCs w:val="20"/>
+          <w:lang w:eastAsia="pt-BR"/>
+        </w:rPr>
+        <w:br/>
+        <w:t xml:space="preserve">    cidade = </w:t>
+      </w:r>
+      <w:r>
+        <w:rPr>
+          <w:rFonts w:ascii="Courier New" w:eastAsia="Times New Roman" w:hAnsi="Courier New" w:cs="Courier New"/>
+          <w:color w:val="8888C6"/>
+          <w:sz w:val="20"/>
+          <w:szCs w:val="20"/>
+          <w:lang w:eastAsia="pt-BR"/>
+        </w:rPr>
+        <w:t>input</w:t>
+      </w:r>
+      <w:r>
+        <w:rPr>
+          <w:rFonts w:ascii="Courier New" w:eastAsia="Times New Roman" w:hAnsi="Courier New" w:cs="Courier New"/>
+          <w:color w:val="BCBEC4"/>
+          <w:sz w:val="20"/>
+          <w:szCs w:val="20"/>
+          <w:lang w:eastAsia="pt-BR"/>
+        </w:rPr>
+        <w:t>(</w:t>
+      </w:r>
+      <w:r>
+        <w:rPr>
+          <w:rFonts w:ascii="Courier New" w:eastAsia="Times New Roman" w:hAnsi="Courier New" w:cs="Courier New"/>
+          <w:color w:val="6AAB73"/>
+          <w:sz w:val="20"/>
+          <w:szCs w:val="20"/>
+          <w:lang w:eastAsia="pt-BR"/>
+        </w:rPr>
+        <w:t>'Cidade: '</w:t>
+      </w:r>
+      <w:r>
+        <w:rPr>
+          <w:rFonts w:ascii="Courier New" w:eastAsia="Times New Roman" w:hAnsi="Courier New" w:cs="Courier New"/>
+          <w:color w:val="BCBEC4"/>
+          <w:sz w:val="20"/>
+          <w:szCs w:val="20"/>
+          <w:lang w:eastAsia="pt-BR"/>
+        </w:rPr>
+        <w:t>)</w:t>
+      </w:r>
+      <w:r>
+        <w:rPr>
+          <w:rFonts w:ascii="Courier New" w:eastAsia="Times New Roman" w:hAnsi="Courier New" w:cs="Courier New"/>
+          <w:color w:val="BCBEC4"/>
+          <w:sz w:val="20"/>
+          <w:szCs w:val="20"/>
+          <w:lang w:eastAsia="pt-BR"/>
+        </w:rPr>
+        <w:br/>
+        <w:t xml:space="preserve">    bairro = </w:t>
+      </w:r>
+      <w:r>
+        <w:rPr>
+          <w:rFonts w:ascii="Courier New" w:eastAsia="Times New Roman" w:hAnsi="Courier New" w:cs="Courier New"/>
+          <w:color w:val="8888C6"/>
+          <w:sz w:val="20"/>
+          <w:szCs w:val="20"/>
+          <w:lang w:eastAsia="pt-BR"/>
+        </w:rPr>
+        <w:t>input</w:t>
+      </w:r>
+      <w:r>
+        <w:rPr>
+          <w:rFonts w:ascii="Courier New" w:eastAsia="Times New Roman" w:hAnsi="Courier New" w:cs="Courier New"/>
+          <w:color w:val="BCBEC4"/>
+          <w:sz w:val="20"/>
+          <w:szCs w:val="20"/>
+          <w:lang w:eastAsia="pt-BR"/>
+        </w:rPr>
+        <w:t>(</w:t>
+      </w:r>
+      <w:r>
+        <w:rPr>
+          <w:rFonts w:ascii="Courier New" w:eastAsia="Times New Roman" w:hAnsi="Courier New" w:cs="Courier New"/>
+          <w:color w:val="6AAB73"/>
+          <w:sz w:val="20"/>
+          <w:szCs w:val="20"/>
+          <w:lang w:eastAsia="pt-BR"/>
+        </w:rPr>
+        <w:t>'Bairro: '</w:t>
+      </w:r>
+      <w:r>
+        <w:rPr>
+          <w:rFonts w:ascii="Courier New" w:eastAsia="Times New Roman" w:hAnsi="Courier New" w:cs="Courier New"/>
+          <w:color w:val="BCBEC4"/>
+          <w:sz w:val="20"/>
+          <w:szCs w:val="20"/>
+          <w:lang w:eastAsia="pt-BR"/>
+        </w:rPr>
+        <w:t>)</w:t>
+      </w:r>
+      <w:r>
+        <w:rPr>
+          <w:rFonts w:ascii="Courier New" w:eastAsia="Times New Roman" w:hAnsi="Courier New" w:cs="Courier New"/>
+          <w:color w:val="BCBEC4"/>
+          <w:sz w:val="20"/>
+          <w:szCs w:val="20"/>
+          <w:lang w:eastAsia="pt-BR"/>
+        </w:rPr>
+        <w:br/>
+        <w:t xml:space="preserve">    rua = </w:t>
+      </w:r>
+      <w:r>
+        <w:rPr>
+          <w:rFonts w:ascii="Courier New" w:eastAsia="Times New Roman" w:hAnsi="Courier New" w:cs="Courier New"/>
+          <w:color w:val="8888C6"/>
+          <w:sz w:val="20"/>
+          <w:szCs w:val="20"/>
+          <w:lang w:eastAsia="pt-BR"/>
+        </w:rPr>
+        <w:t>input</w:t>
+      </w:r>
+      <w:r>
+        <w:rPr>
+          <w:rFonts w:ascii="Courier New" w:eastAsia="Times New Roman" w:hAnsi="Courier New" w:cs="Courier New"/>
+          <w:color w:val="BCBEC4"/>
+          <w:sz w:val="20"/>
+          <w:szCs w:val="20"/>
+          <w:lang w:eastAsia="pt-BR"/>
+        </w:rPr>
+        <w:t>(</w:t>
+      </w:r>
+      <w:r>
+        <w:rPr>
+          <w:rFonts w:ascii="Courier New" w:eastAsia="Times New Roman" w:hAnsi="Courier New" w:cs="Courier New"/>
+          <w:color w:val="6AAB73"/>
+          <w:sz w:val="20"/>
+          <w:szCs w:val="20"/>
+          <w:lang w:eastAsia="pt-BR"/>
+        </w:rPr>
+        <w:t>'Rua: '</w:t>
+      </w:r>
+      <w:r>
+        <w:rPr>
+          <w:rFonts w:ascii="Courier New" w:eastAsia="Times New Roman" w:hAnsi="Courier New" w:cs="Courier New"/>
+          <w:color w:val="BCBEC4"/>
+          <w:sz w:val="20"/>
+          <w:szCs w:val="20"/>
+          <w:lang w:eastAsia="pt-BR"/>
+        </w:rPr>
+        <w:t>)</w:t>
+      </w:r>
+      <w:r>
+        <w:rPr>
+          <w:rFonts w:ascii="Courier New" w:eastAsia="Times New Roman" w:hAnsi="Courier New" w:cs="Courier New"/>
+          <w:color w:val="BCBEC4"/>
+          <w:sz w:val="20"/>
+          <w:szCs w:val="20"/>
+          <w:lang w:eastAsia="pt-BR"/>
+        </w:rPr>
+        <w:br/>
+      </w:r>
+      <w:r>
+        <w:rPr>
+          <w:rFonts w:ascii="Courier New" w:eastAsia="Times New Roman" w:hAnsi="Courier New" w:cs="Courier New"/>
+          <w:color w:val="BCBEC4"/>
+          <w:sz w:val="20"/>
+          <w:szCs w:val="20"/>
+          <w:lang w:eastAsia="pt-BR"/>
+        </w:rPr>
+        <w:br/>
+        <w:t xml:space="preserve">    </w:t>
+      </w:r>
+      <w:r>
+        <w:rPr>
+          <w:rFonts w:ascii="Courier New" w:eastAsia="Times New Roman" w:hAnsi="Courier New" w:cs="Courier New"/>
+          <w:color w:val="CF8E6D"/>
+          <w:sz w:val="20"/>
+          <w:szCs w:val="20"/>
+          <w:lang w:eastAsia="pt-BR"/>
+        </w:rPr>
+        <w:t>while True</w:t>
+      </w:r>
+      <w:r>
+        <w:rPr>
+          <w:rFonts w:ascii="Courier New" w:eastAsia="Times New Roman" w:hAnsi="Courier New" w:cs="Courier New"/>
+          <w:color w:val="BCBEC4"/>
+          <w:sz w:val="20"/>
+          <w:szCs w:val="20"/>
+          <w:lang w:eastAsia="pt-BR"/>
+        </w:rPr>
+        <w:t>:</w:t>
+      </w:r>
+      <w:r>
+        <w:rPr>
+          <w:rFonts w:ascii="Courier New" w:eastAsia="Times New Roman" w:hAnsi="Courier New" w:cs="Courier New"/>
+          <w:color w:val="BCBEC4"/>
+          <w:sz w:val="20"/>
+          <w:szCs w:val="20"/>
+          <w:lang w:eastAsia="pt-BR"/>
+        </w:rPr>
+        <w:br/>
+        <w:t xml:space="preserve">        qt_pessoas_afetadas = </w:t>
+      </w:r>
+      <w:r>
+        <w:rPr>
+          <w:rFonts w:ascii="Courier New" w:eastAsia="Times New Roman" w:hAnsi="Courier New" w:cs="Courier New"/>
+          <w:color w:val="8888C6"/>
+          <w:sz w:val="20"/>
+          <w:szCs w:val="20"/>
+          <w:lang w:eastAsia="pt-BR"/>
+        </w:rPr>
+        <w:t>int</w:t>
+      </w:r>
+      <w:r>
+        <w:rPr>
+          <w:rFonts w:ascii="Courier New" w:eastAsia="Times New Roman" w:hAnsi="Courier New" w:cs="Courier New"/>
+          <w:color w:val="BCBEC4"/>
+          <w:sz w:val="20"/>
+          <w:szCs w:val="20"/>
+          <w:lang w:eastAsia="pt-BR"/>
+        </w:rPr>
+        <w:t>(</w:t>
+      </w:r>
+      <w:r>
+        <w:rPr>
+          <w:rFonts w:ascii="Courier New" w:eastAsia="Times New Roman" w:hAnsi="Courier New" w:cs="Courier New"/>
+          <w:color w:val="8888C6"/>
+          <w:sz w:val="20"/>
+          <w:szCs w:val="20"/>
+          <w:lang w:eastAsia="pt-BR"/>
+        </w:rPr>
+        <w:t>input</w:t>
+      </w:r>
+      <w:r>
+        <w:rPr>
+          <w:rFonts w:ascii="Courier New" w:eastAsia="Times New Roman" w:hAnsi="Courier New" w:cs="Courier New"/>
+          <w:color w:val="BCBEC4"/>
+          <w:sz w:val="20"/>
+          <w:szCs w:val="20"/>
+          <w:lang w:eastAsia="pt-BR"/>
+        </w:rPr>
+        <w:t>(</w:t>
+      </w:r>
+      <w:r>
+        <w:rPr>
+          <w:rFonts w:ascii="Courier New" w:eastAsia="Times New Roman" w:hAnsi="Courier New" w:cs="Courier New"/>
+          <w:color w:val="6AAB73"/>
+          <w:sz w:val="20"/>
+          <w:szCs w:val="20"/>
+          <w:lang w:eastAsia="pt-BR"/>
+        </w:rPr>
+        <w:t>'Quantidade de pessoas afetadas: '</w:t>
+      </w:r>
+      <w:r>
+        <w:rPr>
+          <w:rFonts w:ascii="Courier New" w:eastAsia="Times New Roman" w:hAnsi="Courier New" w:cs="Courier New"/>
+          <w:color w:val="BCBEC4"/>
+          <w:sz w:val="20"/>
+          <w:szCs w:val="20"/>
+          <w:lang w:eastAsia="pt-BR"/>
+        </w:rPr>
+        <w:t>))</w:t>
+      </w:r>
+      <w:r>
+        <w:rPr>
+          <w:rFonts w:ascii="Courier New" w:eastAsia="Times New Roman" w:hAnsi="Courier New" w:cs="Courier New"/>
+          <w:color w:val="BCBEC4"/>
+          <w:sz w:val="20"/>
+          <w:szCs w:val="20"/>
+          <w:lang w:eastAsia="pt-BR"/>
+        </w:rPr>
+        <w:br/>
+        <w:t xml:space="preserve">        nr_criancas = </w:t>
+      </w:r>
+      <w:r>
+        <w:rPr>
+          <w:rFonts w:ascii="Courier New" w:eastAsia="Times New Roman" w:hAnsi="Courier New" w:cs="Courier New"/>
+          <w:color w:val="8888C6"/>
+          <w:sz w:val="20"/>
+          <w:szCs w:val="20"/>
+          <w:lang w:eastAsia="pt-BR"/>
+        </w:rPr>
+        <w:t>int</w:t>
+      </w:r>
+      <w:r>
+        <w:rPr>
+          <w:rFonts w:ascii="Courier New" w:eastAsia="Times New Roman" w:hAnsi="Courier New" w:cs="Courier New"/>
+          <w:color w:val="BCBEC4"/>
+          <w:sz w:val="20"/>
+          <w:szCs w:val="20"/>
+          <w:lang w:eastAsia="pt-BR"/>
+        </w:rPr>
+        <w:t>(</w:t>
+      </w:r>
+      <w:r>
+        <w:rPr>
+          <w:rFonts w:ascii="Courier New" w:eastAsia="Times New Roman" w:hAnsi="Courier New" w:cs="Courier New"/>
+          <w:color w:val="8888C6"/>
+          <w:sz w:val="20"/>
+          <w:szCs w:val="20"/>
+          <w:lang w:eastAsia="pt-BR"/>
+        </w:rPr>
+        <w:t>input</w:t>
+      </w:r>
+      <w:r>
+        <w:rPr>
+          <w:rFonts w:ascii="Courier New" w:eastAsia="Times New Roman" w:hAnsi="Courier New" w:cs="Courier New"/>
+          <w:color w:val="BCBEC4"/>
+          <w:sz w:val="20"/>
+          <w:szCs w:val="20"/>
+          <w:lang w:eastAsia="pt-BR"/>
+        </w:rPr>
+        <w:t>(</w:t>
+      </w:r>
+      <w:r>
+        <w:rPr>
+          <w:rFonts w:ascii="Courier New" w:eastAsia="Times New Roman" w:hAnsi="Courier New" w:cs="Courier New"/>
+          <w:color w:val="6AAB73"/>
+          <w:sz w:val="20"/>
+          <w:szCs w:val="20"/>
+          <w:lang w:eastAsia="pt-BR"/>
+        </w:rPr>
+        <w:t>'Número de crianças: '</w:t>
+      </w:r>
+      <w:r>
+        <w:rPr>
+          <w:rFonts w:ascii="Courier New" w:eastAsia="Times New Roman" w:hAnsi="Courier New" w:cs="Courier New"/>
+          <w:color w:val="BCBEC4"/>
+          <w:sz w:val="20"/>
+          <w:szCs w:val="20"/>
+          <w:lang w:eastAsia="pt-BR"/>
+        </w:rPr>
+        <w:t>))</w:t>
+      </w:r>
+      <w:r>
+        <w:rPr>
+          <w:rFonts w:ascii="Courier New" w:eastAsia="Times New Roman" w:hAnsi="Courier New" w:cs="Courier New"/>
+          <w:color w:val="BCBEC4"/>
+          <w:sz w:val="20"/>
+          <w:szCs w:val="20"/>
+          <w:lang w:eastAsia="pt-BR"/>
+        </w:rPr>
+        <w:br/>
+        <w:t xml:space="preserve">        nr_adultos = </w:t>
+      </w:r>
+      <w:r>
+        <w:rPr>
+          <w:rFonts w:ascii="Courier New" w:eastAsia="Times New Roman" w:hAnsi="Courier New" w:cs="Courier New"/>
+          <w:color w:val="8888C6"/>
+          <w:sz w:val="20"/>
+          <w:szCs w:val="20"/>
+          <w:lang w:eastAsia="pt-BR"/>
+        </w:rPr>
+        <w:t>int</w:t>
+      </w:r>
+      <w:r>
+        <w:rPr>
+          <w:rFonts w:ascii="Courier New" w:eastAsia="Times New Roman" w:hAnsi="Courier New" w:cs="Courier New"/>
+          <w:color w:val="BCBEC4"/>
+          <w:sz w:val="20"/>
+          <w:szCs w:val="20"/>
+          <w:lang w:eastAsia="pt-BR"/>
+        </w:rPr>
+        <w:t>(</w:t>
+      </w:r>
+      <w:r>
+        <w:rPr>
+          <w:rFonts w:ascii="Courier New" w:eastAsia="Times New Roman" w:hAnsi="Courier New" w:cs="Courier New"/>
+          <w:color w:val="8888C6"/>
+          <w:sz w:val="20"/>
+          <w:szCs w:val="20"/>
+          <w:lang w:eastAsia="pt-BR"/>
+        </w:rPr>
+        <w:t>input</w:t>
+      </w:r>
+      <w:r>
+        <w:rPr>
+          <w:rFonts w:ascii="Courier New" w:eastAsia="Times New Roman" w:hAnsi="Courier New" w:cs="Courier New"/>
+          <w:color w:val="BCBEC4"/>
+          <w:sz w:val="20"/>
+          <w:szCs w:val="20"/>
+          <w:lang w:eastAsia="pt-BR"/>
+        </w:rPr>
+        <w:t>(</w:t>
+      </w:r>
+      <w:r>
+        <w:rPr>
+          <w:rFonts w:ascii="Courier New" w:eastAsia="Times New Roman" w:hAnsi="Courier New" w:cs="Courier New"/>
+          <w:color w:val="6AAB73"/>
+          <w:sz w:val="20"/>
+          <w:szCs w:val="20"/>
+          <w:lang w:eastAsia="pt-BR"/>
+        </w:rPr>
+        <w:t>'Número de adultos: '</w:t>
+      </w:r>
+      <w:r>
+        <w:rPr>
+          <w:rFonts w:ascii="Courier New" w:eastAsia="Times New Roman" w:hAnsi="Courier New" w:cs="Courier New"/>
+          <w:color w:val="BCBEC4"/>
+          <w:sz w:val="20"/>
+          <w:szCs w:val="20"/>
+          <w:lang w:eastAsia="pt-BR"/>
+        </w:rPr>
+        <w:t>))</w:t>
+      </w:r>
+      <w:r>
+        <w:rPr>
+          <w:rFonts w:ascii="Courier New" w:eastAsia="Times New Roman" w:hAnsi="Courier New" w:cs="Courier New"/>
+          <w:color w:val="BCBEC4"/>
+          <w:sz w:val="20"/>
+          <w:szCs w:val="20"/>
+          <w:lang w:eastAsia="pt-BR"/>
+        </w:rPr>
+        <w:br/>
+        <w:t xml:space="preserve">        nr_idosos = </w:t>
+      </w:r>
+      <w:r>
+        <w:rPr>
+          <w:rFonts w:ascii="Courier New" w:eastAsia="Times New Roman" w:hAnsi="Courier New" w:cs="Courier New"/>
+          <w:color w:val="8888C6"/>
+          <w:sz w:val="20"/>
+          <w:szCs w:val="20"/>
+          <w:lang w:eastAsia="pt-BR"/>
+        </w:rPr>
+        <w:t>int</w:t>
+      </w:r>
+      <w:r>
+        <w:rPr>
+          <w:rFonts w:ascii="Courier New" w:eastAsia="Times New Roman" w:hAnsi="Courier New" w:cs="Courier New"/>
+          <w:color w:val="BCBEC4"/>
+          <w:sz w:val="20"/>
+          <w:szCs w:val="20"/>
+          <w:lang w:eastAsia="pt-BR"/>
+        </w:rPr>
+        <w:t>(</w:t>
+      </w:r>
+      <w:r>
+        <w:rPr>
+          <w:rFonts w:ascii="Courier New" w:eastAsia="Times New Roman" w:hAnsi="Courier New" w:cs="Courier New"/>
+          <w:color w:val="8888C6"/>
+          <w:sz w:val="20"/>
+          <w:szCs w:val="20"/>
+          <w:lang w:eastAsia="pt-BR"/>
+        </w:rPr>
+        <w:t>input</w:t>
+      </w:r>
+      <w:r>
+        <w:rPr>
+          <w:rFonts w:ascii="Courier New" w:eastAsia="Times New Roman" w:hAnsi="Courier New" w:cs="Courier New"/>
+          <w:color w:val="BCBEC4"/>
+          <w:sz w:val="20"/>
+          <w:szCs w:val="20"/>
+          <w:lang w:eastAsia="pt-BR"/>
+        </w:rPr>
+        <w:t>(</w:t>
+      </w:r>
+      <w:r>
+        <w:rPr>
+          <w:rFonts w:ascii="Courier New" w:eastAsia="Times New Roman" w:hAnsi="Courier New" w:cs="Courier New"/>
+          <w:color w:val="6AAB73"/>
+          <w:sz w:val="20"/>
+          <w:szCs w:val="20"/>
+          <w:lang w:eastAsia="pt-BR"/>
+        </w:rPr>
+        <w:t>'Número de idosos: '</w:t>
+      </w:r>
+      <w:r>
+        <w:rPr>
+          <w:rFonts w:ascii="Courier New" w:eastAsia="Times New Roman" w:hAnsi="Courier New" w:cs="Courier New"/>
+          <w:color w:val="BCBEC4"/>
+          <w:sz w:val="20"/>
+          <w:szCs w:val="20"/>
+          <w:lang w:eastAsia="pt-BR"/>
+        </w:rPr>
+        <w:t>))</w:t>
+      </w:r>
+      <w:r>
+        <w:rPr>
+          <w:rFonts w:ascii="Courier New" w:eastAsia="Times New Roman" w:hAnsi="Courier New" w:cs="Courier New"/>
+          <w:color w:val="BCBEC4"/>
+          <w:sz w:val="20"/>
+          <w:szCs w:val="20"/>
+          <w:lang w:eastAsia="pt-BR"/>
+        </w:rPr>
+        <w:br/>
+        <w:t xml:space="preserve">        nr_mobilidade_reduzida = </w:t>
+      </w:r>
+      <w:r>
+        <w:rPr>
+          <w:rFonts w:ascii="Courier New" w:eastAsia="Times New Roman" w:hAnsi="Courier New" w:cs="Courier New"/>
+          <w:color w:val="8888C6"/>
+          <w:sz w:val="20"/>
+          <w:szCs w:val="20"/>
+          <w:lang w:eastAsia="pt-BR"/>
+        </w:rPr>
+        <w:t>int</w:t>
+      </w:r>
+      <w:r>
+        <w:rPr>
+          <w:rFonts w:ascii="Courier New" w:eastAsia="Times New Roman" w:hAnsi="Courier New" w:cs="Courier New"/>
+          <w:color w:val="BCBEC4"/>
+          <w:sz w:val="20"/>
+          <w:szCs w:val="20"/>
+          <w:lang w:eastAsia="pt-BR"/>
+        </w:rPr>
+        <w:t>(</w:t>
+      </w:r>
+      <w:r>
+        <w:rPr>
+          <w:rFonts w:ascii="Courier New" w:eastAsia="Times New Roman" w:hAnsi="Courier New" w:cs="Courier New"/>
+          <w:color w:val="8888C6"/>
+          <w:sz w:val="20"/>
+          <w:szCs w:val="20"/>
+          <w:lang w:eastAsia="pt-BR"/>
+        </w:rPr>
+        <w:t>input</w:t>
+      </w:r>
+      <w:r>
+        <w:rPr>
+          <w:rFonts w:ascii="Courier New" w:eastAsia="Times New Roman" w:hAnsi="Courier New" w:cs="Courier New"/>
+          <w:color w:val="BCBEC4"/>
+          <w:sz w:val="20"/>
+          <w:szCs w:val="20"/>
+          <w:lang w:eastAsia="pt-BR"/>
+        </w:rPr>
+        <w:t>(</w:t>
+      </w:r>
+      <w:r>
+        <w:rPr>
+          <w:rFonts w:ascii="Courier New" w:eastAsia="Times New Roman" w:hAnsi="Courier New" w:cs="Courier New"/>
+          <w:color w:val="6AAB73"/>
+          <w:sz w:val="20"/>
+          <w:szCs w:val="20"/>
+          <w:lang w:eastAsia="pt-BR"/>
+        </w:rPr>
+        <w:t>'Número de pessoas com mobilidade reduzida: '</w:t>
+      </w:r>
+      <w:r>
+        <w:rPr>
+          <w:rFonts w:ascii="Courier New" w:eastAsia="Times New Roman" w:hAnsi="Courier New" w:cs="Courier New"/>
+          <w:color w:val="BCBEC4"/>
+          <w:sz w:val="20"/>
+          <w:szCs w:val="20"/>
+          <w:lang w:eastAsia="pt-BR"/>
+        </w:rPr>
+        <w:t>))</w:t>
+      </w:r>
+      <w:r>
+        <w:rPr>
+          <w:rFonts w:ascii="Courier New" w:eastAsia="Times New Roman" w:hAnsi="Courier New" w:cs="Courier New"/>
+          <w:color w:val="BCBEC4"/>
+          <w:sz w:val="20"/>
+          <w:szCs w:val="20"/>
+          <w:lang w:eastAsia="pt-BR"/>
+        </w:rPr>
+        <w:br/>
+        <w:t xml:space="preserve">        nr_feridos = </w:t>
+      </w:r>
+      <w:r>
+        <w:rPr>
+          <w:rFonts w:ascii="Courier New" w:eastAsia="Times New Roman" w:hAnsi="Courier New" w:cs="Courier New"/>
+          <w:color w:val="8888C6"/>
+          <w:sz w:val="20"/>
+          <w:szCs w:val="20"/>
+          <w:lang w:eastAsia="pt-BR"/>
+        </w:rPr>
+        <w:t>int</w:t>
+      </w:r>
+      <w:r>
+        <w:rPr>
+          <w:rFonts w:ascii="Courier New" w:eastAsia="Times New Roman" w:hAnsi="Courier New" w:cs="Courier New"/>
+          <w:color w:val="BCBEC4"/>
+          <w:sz w:val="20"/>
+          <w:szCs w:val="20"/>
+          <w:lang w:eastAsia="pt-BR"/>
+        </w:rPr>
+        <w:t>(</w:t>
+      </w:r>
+      <w:r>
+        <w:rPr>
+          <w:rFonts w:ascii="Courier New" w:eastAsia="Times New Roman" w:hAnsi="Courier New" w:cs="Courier New"/>
+          <w:color w:val="8888C6"/>
+          <w:sz w:val="20"/>
+          <w:szCs w:val="20"/>
+          <w:lang w:eastAsia="pt-BR"/>
+        </w:rPr>
+        <w:t>input</w:t>
+      </w:r>
+      <w:r>
+        <w:rPr>
+          <w:rFonts w:ascii="Courier New" w:eastAsia="Times New Roman" w:hAnsi="Courier New" w:cs="Courier New"/>
+          <w:color w:val="BCBEC4"/>
+          <w:sz w:val="20"/>
+          <w:szCs w:val="20"/>
+          <w:lang w:eastAsia="pt-BR"/>
+        </w:rPr>
+        <w:t>(</w:t>
+      </w:r>
+      <w:r>
+        <w:rPr>
+          <w:rFonts w:ascii="Courier New" w:eastAsia="Times New Roman" w:hAnsi="Courier New" w:cs="Courier New"/>
+          <w:color w:val="6AAB73"/>
+          <w:sz w:val="20"/>
+          <w:szCs w:val="20"/>
+          <w:lang w:eastAsia="pt-BR"/>
+        </w:rPr>
+        <w:t>'Número de feridos: '</w:t>
+      </w:r>
+      <w:r>
+        <w:rPr>
+          <w:rFonts w:ascii="Courier New" w:eastAsia="Times New Roman" w:hAnsi="Courier New" w:cs="Courier New"/>
+          <w:color w:val="BCBEC4"/>
+          <w:sz w:val="20"/>
+          <w:szCs w:val="20"/>
+          <w:lang w:eastAsia="pt-BR"/>
+        </w:rPr>
+        <w:t>))</w:t>
+      </w:r>
+      <w:r>
+        <w:rPr>
+          <w:rFonts w:ascii="Courier New" w:eastAsia="Times New Roman" w:hAnsi="Courier New" w:cs="Courier New"/>
+          <w:color w:val="BCBEC4"/>
+          <w:sz w:val="20"/>
+          <w:szCs w:val="20"/>
+          <w:lang w:eastAsia="pt-BR"/>
+        </w:rPr>
+        <w:br/>
+        <w:t xml:space="preserve">        </w:t>
+      </w:r>
+      <w:r>
+        <w:rPr>
+          <w:rFonts w:ascii="Courier New" w:eastAsia="Times New Roman" w:hAnsi="Courier New" w:cs="Courier New"/>
+          <w:color w:val="8888C6"/>
+          <w:sz w:val="20"/>
+          <w:szCs w:val="20"/>
+          <w:lang w:eastAsia="pt-BR"/>
+        </w:rPr>
+        <w:t>print</w:t>
+      </w:r>
+      <w:r>
+        <w:rPr>
+          <w:rFonts w:ascii="Courier New" w:eastAsia="Times New Roman" w:hAnsi="Courier New" w:cs="Courier New"/>
+          <w:color w:val="BCBEC4"/>
+          <w:sz w:val="20"/>
+          <w:szCs w:val="20"/>
+          <w:lang w:eastAsia="pt-BR"/>
+        </w:rPr>
+        <w:t>()</w:t>
+      </w:r>
+      <w:r>
+        <w:rPr>
+          <w:rFonts w:ascii="Courier New" w:eastAsia="Times New Roman" w:hAnsi="Courier New" w:cs="Courier New"/>
+          <w:color w:val="BCBEC4"/>
+          <w:sz w:val="20"/>
+          <w:szCs w:val="20"/>
+          <w:lang w:eastAsia="pt-BR"/>
+        </w:rPr>
+        <w:br/>
+      </w:r>
+      <w:r>
+        <w:rPr>
+          <w:rFonts w:ascii="Courier New" w:eastAsia="Times New Roman" w:hAnsi="Courier New" w:cs="Courier New"/>
+          <w:color w:val="BCBEC4"/>
+          <w:sz w:val="20"/>
+          <w:szCs w:val="20"/>
+          <w:lang w:eastAsia="pt-BR"/>
+        </w:rPr>
+        <w:br/>
+        <w:t xml:space="preserve">        soma_validacao = nr_criancas + nr_adultos + nr_idosos + nr_mobilidade_reduzida + nr_feridos</w:t>
+      </w:r>
+      <w:r>
+        <w:rPr>
+          <w:rFonts w:ascii="Courier New" w:eastAsia="Times New Roman" w:hAnsi="Courier New" w:cs="Courier New"/>
+          <w:color w:val="BCBEC4"/>
+          <w:sz w:val="20"/>
+          <w:szCs w:val="20"/>
+          <w:lang w:eastAsia="pt-BR"/>
+        </w:rPr>
+        <w:br/>
+      </w:r>
+      <w:r>
+        <w:rPr>
+          <w:rFonts w:ascii="Courier New" w:eastAsia="Times New Roman" w:hAnsi="Courier New" w:cs="Courier New"/>
+          <w:color w:val="BCBEC4"/>
+          <w:sz w:val="20"/>
+          <w:szCs w:val="20"/>
+          <w:lang w:eastAsia="pt-BR"/>
+        </w:rPr>
+        <w:br/>
+        <w:t xml:space="preserve">        </w:t>
+      </w:r>
+      <w:r>
+        <w:rPr>
+          <w:rFonts w:ascii="Courier New" w:eastAsia="Times New Roman" w:hAnsi="Courier New" w:cs="Courier New"/>
+          <w:color w:val="CF8E6D"/>
+          <w:sz w:val="20"/>
+          <w:szCs w:val="20"/>
+          <w:lang w:eastAsia="pt-BR"/>
+        </w:rPr>
+        <w:t xml:space="preserve">if </w:t>
+      </w:r>
+      <w:r>
+        <w:rPr>
+          <w:rFonts w:ascii="Courier New" w:eastAsia="Times New Roman" w:hAnsi="Courier New" w:cs="Courier New"/>
+          <w:color w:val="BCBEC4"/>
+          <w:sz w:val="20"/>
+          <w:szCs w:val="20"/>
+          <w:lang w:eastAsia="pt-BR"/>
+        </w:rPr>
+        <w:t>qt_pessoas_afetadas != soma_validacao:</w:t>
+      </w:r>
+      <w:r>
+        <w:rPr>
+          <w:rFonts w:ascii="Courier New" w:eastAsia="Times New Roman" w:hAnsi="Courier New" w:cs="Courier New"/>
+          <w:color w:val="BCBEC4"/>
+          <w:sz w:val="20"/>
+          <w:szCs w:val="20"/>
+          <w:lang w:eastAsia="pt-BR"/>
+        </w:rPr>
+        <w:br/>
+        <w:t xml:space="preserve">            </w:t>
+      </w:r>
+      <w:r>
+        <w:rPr>
+          <w:rFonts w:ascii="Courier New" w:eastAsia="Times New Roman" w:hAnsi="Courier New" w:cs="Courier New"/>
+          <w:color w:val="8888C6"/>
+          <w:sz w:val="20"/>
+          <w:szCs w:val="20"/>
+          <w:lang w:eastAsia="pt-BR"/>
+        </w:rPr>
+        <w:t>print</w:t>
+      </w:r>
+      <w:r>
+        <w:rPr>
+          <w:rFonts w:ascii="Courier New" w:eastAsia="Times New Roman" w:hAnsi="Courier New" w:cs="Courier New"/>
+          <w:color w:val="BCBEC4"/>
+          <w:sz w:val="20"/>
+          <w:szCs w:val="20"/>
+          <w:lang w:eastAsia="pt-BR"/>
+        </w:rPr>
+        <w:t>(</w:t>
+      </w:r>
+      <w:r>
+        <w:rPr>
+          <w:rFonts w:ascii="Courier New" w:eastAsia="Times New Roman" w:hAnsi="Courier New" w:cs="Courier New"/>
+          <w:color w:val="6AAB73"/>
+          <w:sz w:val="20"/>
+          <w:szCs w:val="20"/>
+          <w:lang w:eastAsia="pt-BR"/>
+        </w:rPr>
+        <w:t xml:space="preserve">"ERRO: A quantidade total informada diverge da soma dos afetados por grupo </w:t>
+      </w:r>
+      <w:r>
+        <w:rPr>
+          <w:rFonts w:ascii="Courier New" w:eastAsia="Times New Roman" w:hAnsi="Courier New" w:cs="Courier New"/>
+          <w:color w:val="CF8E6D"/>
+          <w:sz w:val="20"/>
+          <w:szCs w:val="20"/>
+          <w:lang w:eastAsia="pt-BR"/>
+        </w:rPr>
+        <w:t>\n</w:t>
+      </w:r>
+      <w:r>
+        <w:rPr>
+          <w:rFonts w:ascii="Courier New" w:eastAsia="Times New Roman" w:hAnsi="Courier New" w:cs="Courier New"/>
+          <w:color w:val="6AAB73"/>
+          <w:sz w:val="20"/>
+          <w:szCs w:val="20"/>
+          <w:lang w:eastAsia="pt-BR"/>
+        </w:rPr>
+        <w:t>"</w:t>
+      </w:r>
+      <w:r>
+        <w:rPr>
+          <w:rFonts w:ascii="Courier New" w:eastAsia="Times New Roman" w:hAnsi="Courier New" w:cs="Courier New"/>
+          <w:color w:val="BCBEC4"/>
+          <w:sz w:val="20"/>
+          <w:szCs w:val="20"/>
+          <w:lang w:eastAsia="pt-BR"/>
+        </w:rPr>
+        <w:t>)</w:t>
+      </w:r>
+      <w:r>
+        <w:rPr>
+          <w:rFonts w:ascii="Courier New" w:eastAsia="Times New Roman" w:hAnsi="Courier New" w:cs="Courier New"/>
+          <w:color w:val="BCBEC4"/>
+          <w:sz w:val="20"/>
+          <w:szCs w:val="20"/>
+          <w:lang w:eastAsia="pt-BR"/>
+        </w:rPr>
+        <w:br/>
+        <w:t xml:space="preserve">            </w:t>
+      </w:r>
+      <w:r>
+        <w:rPr>
+          <w:rFonts w:ascii="Courier New" w:eastAsia="Times New Roman" w:hAnsi="Courier New" w:cs="Courier New"/>
+          <w:color w:val="8888C6"/>
+          <w:sz w:val="20"/>
+          <w:szCs w:val="20"/>
+          <w:lang w:eastAsia="pt-BR"/>
+        </w:rPr>
+        <w:t>print</w:t>
+      </w:r>
+      <w:r>
+        <w:rPr>
+          <w:rFonts w:ascii="Courier New" w:eastAsia="Times New Roman" w:hAnsi="Courier New" w:cs="Courier New"/>
+          <w:color w:val="BCBEC4"/>
+          <w:sz w:val="20"/>
+          <w:szCs w:val="20"/>
+          <w:lang w:eastAsia="pt-BR"/>
+        </w:rPr>
+        <w:t>(</w:t>
+      </w:r>
+      <w:r>
+        <w:rPr>
+          <w:rFonts w:ascii="Courier New" w:eastAsia="Times New Roman" w:hAnsi="Courier New" w:cs="Courier New"/>
+          <w:color w:val="6AAB73"/>
+          <w:sz w:val="20"/>
+          <w:szCs w:val="20"/>
+          <w:lang w:eastAsia="pt-BR"/>
+        </w:rPr>
+        <w:t xml:space="preserve">"Insira novamente os Dados: </w:t>
+      </w:r>
+      <w:r>
+        <w:rPr>
+          <w:rFonts w:ascii="Courier New" w:eastAsia="Times New Roman" w:hAnsi="Courier New" w:cs="Courier New"/>
+          <w:color w:val="CF8E6D"/>
+          <w:sz w:val="20"/>
+          <w:szCs w:val="20"/>
+          <w:lang w:eastAsia="pt-BR"/>
+        </w:rPr>
+        <w:t>\n</w:t>
+      </w:r>
+      <w:r>
+        <w:rPr>
+          <w:rFonts w:ascii="Courier New" w:eastAsia="Times New Roman" w:hAnsi="Courier New" w:cs="Courier New"/>
+          <w:color w:val="6AAB73"/>
+          <w:sz w:val="20"/>
+          <w:szCs w:val="20"/>
+          <w:lang w:eastAsia="pt-BR"/>
+        </w:rPr>
+        <w:t>"</w:t>
+      </w:r>
+      <w:r>
+        <w:rPr>
+          <w:rFonts w:ascii="Courier New" w:eastAsia="Times New Roman" w:hAnsi="Courier New" w:cs="Courier New"/>
+          <w:color w:val="BCBEC4"/>
+          <w:sz w:val="20"/>
+          <w:szCs w:val="20"/>
+          <w:lang w:eastAsia="pt-BR"/>
+        </w:rPr>
+        <w:t>)</w:t>
+      </w:r>
+      <w:r>
+        <w:rPr>
+          <w:rFonts w:ascii="Courier New" w:eastAsia="Times New Roman" w:hAnsi="Courier New" w:cs="Courier New"/>
+          <w:color w:val="BCBEC4"/>
+          <w:sz w:val="20"/>
+          <w:szCs w:val="20"/>
+          <w:lang w:eastAsia="pt-BR"/>
+        </w:rPr>
+        <w:br/>
+        <w:t xml:space="preserve">        </w:t>
+      </w:r>
+      <w:r>
+        <w:rPr>
+          <w:rFonts w:ascii="Courier New" w:eastAsia="Times New Roman" w:hAnsi="Courier New" w:cs="Courier New"/>
+          <w:color w:val="CF8E6D"/>
+          <w:sz w:val="20"/>
+          <w:szCs w:val="20"/>
+          <w:lang w:eastAsia="pt-BR"/>
+        </w:rPr>
+        <w:t>else</w:t>
+      </w:r>
+      <w:r>
+        <w:rPr>
+          <w:rFonts w:ascii="Courier New" w:eastAsia="Times New Roman" w:hAnsi="Courier New" w:cs="Courier New"/>
+          <w:color w:val="BCBEC4"/>
+          <w:sz w:val="20"/>
+          <w:szCs w:val="20"/>
+          <w:lang w:eastAsia="pt-BR"/>
+        </w:rPr>
+        <w:t>:</w:t>
+      </w:r>
+      <w:r>
+        <w:rPr>
+          <w:rFonts w:ascii="Courier New" w:eastAsia="Times New Roman" w:hAnsi="Courier New" w:cs="Courier New"/>
+          <w:color w:val="BCBEC4"/>
+          <w:sz w:val="20"/>
+          <w:szCs w:val="20"/>
+          <w:lang w:eastAsia="pt-BR"/>
+        </w:rPr>
+        <w:br/>
+        <w:t xml:space="preserve">            </w:t>
+      </w:r>
+      <w:r>
+        <w:rPr>
+          <w:rFonts w:ascii="Courier New" w:eastAsia="Times New Roman" w:hAnsi="Courier New" w:cs="Courier New"/>
+          <w:color w:val="7A7E85"/>
+          <w:sz w:val="20"/>
+          <w:szCs w:val="20"/>
+          <w:lang w:eastAsia="pt-BR"/>
+        </w:rPr>
+        <w:t># Armazena os dados nas listas</w:t>
+      </w:r>
+      <w:r>
+        <w:rPr>
+          <w:rFonts w:ascii="Courier New" w:eastAsia="Times New Roman" w:hAnsi="Courier New" w:cs="Courier New"/>
+          <w:color w:val="7A7E85"/>
+          <w:sz w:val="20"/>
+          <w:szCs w:val="20"/>
+          <w:lang w:eastAsia="pt-BR"/>
+        </w:rPr>
+        <w:br/>
+        <w:t xml:space="preserve">            </w:t>
+      </w:r>
+      <w:r>
+        <w:rPr>
+          <w:rFonts w:ascii="Courier New" w:eastAsia="Times New Roman" w:hAnsi="Courier New" w:cs="Courier New"/>
+          <w:color w:val="BCBEC4"/>
+          <w:sz w:val="20"/>
+          <w:szCs w:val="20"/>
+          <w:lang w:eastAsia="pt-BR"/>
+        </w:rPr>
+        <w:t>lista_desastres.append([tipo_desastre, pais, cidade, bairro, rua, qt_pessoas_afetadas])</w:t>
+      </w:r>
+      <w:r>
+        <w:rPr>
+          <w:rFonts w:ascii="Courier New" w:eastAsia="Times New Roman" w:hAnsi="Courier New" w:cs="Courier New"/>
+          <w:color w:val="BCBEC4"/>
+          <w:sz w:val="20"/>
+          <w:szCs w:val="20"/>
+          <w:lang w:eastAsia="pt-BR"/>
+        </w:rPr>
+        <w:br/>
+        <w:t xml:space="preserve">            lista_afetados.append([nr_criancas, nr_adultos, nr_idosos, nr_mobilidade_reduzida, nr_feridos])</w:t>
+      </w:r>
+      <w:r>
+        <w:rPr>
+          <w:rFonts w:ascii="Courier New" w:eastAsia="Times New Roman" w:hAnsi="Courier New" w:cs="Courier New"/>
+          <w:color w:val="BCBEC4"/>
+          <w:sz w:val="20"/>
+          <w:szCs w:val="20"/>
+          <w:lang w:eastAsia="pt-BR"/>
+        </w:rPr>
+        <w:br/>
+        <w:t xml:space="preserve">            </w:t>
+      </w:r>
+      <w:r>
+        <w:rPr>
+          <w:rFonts w:ascii="Courier New" w:eastAsia="Times New Roman" w:hAnsi="Courier New" w:cs="Courier New"/>
+          <w:color w:val="8888C6"/>
+          <w:sz w:val="20"/>
+          <w:szCs w:val="20"/>
+          <w:lang w:eastAsia="pt-BR"/>
+        </w:rPr>
+        <w:t>print</w:t>
+      </w:r>
+      <w:r>
+        <w:rPr>
+          <w:rFonts w:ascii="Courier New" w:eastAsia="Times New Roman" w:hAnsi="Courier New" w:cs="Courier New"/>
+          <w:color w:val="BCBEC4"/>
+          <w:sz w:val="20"/>
+          <w:szCs w:val="20"/>
+          <w:lang w:eastAsia="pt-BR"/>
+        </w:rPr>
+        <w:t>(lista_desastres)</w:t>
+      </w:r>
+      <w:r>
+        <w:rPr>
+          <w:rFonts w:ascii="Courier New" w:eastAsia="Times New Roman" w:hAnsi="Courier New" w:cs="Courier New"/>
+          <w:color w:val="BCBEC4"/>
+          <w:sz w:val="20"/>
+          <w:szCs w:val="20"/>
+          <w:lang w:eastAsia="pt-BR"/>
+        </w:rPr>
+        <w:br/>
+        <w:t xml:space="preserve">            </w:t>
+      </w:r>
+      <w:r>
+        <w:rPr>
+          <w:rFonts w:ascii="Courier New" w:eastAsia="Times New Roman" w:hAnsi="Courier New" w:cs="Courier New"/>
+          <w:color w:val="8888C6"/>
+          <w:sz w:val="20"/>
+          <w:szCs w:val="20"/>
+          <w:lang w:eastAsia="pt-BR"/>
+        </w:rPr>
+        <w:t>print</w:t>
+      </w:r>
+      <w:r>
+        <w:rPr>
+          <w:rFonts w:ascii="Courier New" w:eastAsia="Times New Roman" w:hAnsi="Courier New" w:cs="Courier New"/>
+          <w:color w:val="BCBEC4"/>
+          <w:sz w:val="20"/>
+          <w:szCs w:val="20"/>
+          <w:lang w:eastAsia="pt-BR"/>
+        </w:rPr>
+        <w:t xml:space="preserve">(lista_afetados, </w:t>
+      </w:r>
+      <w:r>
+        <w:rPr>
+          <w:rFonts w:ascii="Courier New" w:eastAsia="Times New Roman" w:hAnsi="Courier New" w:cs="Courier New"/>
+          <w:color w:val="6AAB73"/>
+          <w:sz w:val="20"/>
+          <w:szCs w:val="20"/>
+          <w:lang w:eastAsia="pt-BR"/>
+        </w:rPr>
+        <w:t>"</w:t>
+      </w:r>
+      <w:r>
+        <w:rPr>
+          <w:rFonts w:ascii="Courier New" w:eastAsia="Times New Roman" w:hAnsi="Courier New" w:cs="Courier New"/>
+          <w:color w:val="CF8E6D"/>
+          <w:sz w:val="20"/>
+          <w:szCs w:val="20"/>
+          <w:lang w:eastAsia="pt-BR"/>
+        </w:rPr>
+        <w:t>\n</w:t>
+      </w:r>
+      <w:r>
+        <w:rPr>
+          <w:rFonts w:ascii="Courier New" w:eastAsia="Times New Roman" w:hAnsi="Courier New" w:cs="Courier New"/>
+          <w:color w:val="6AAB73"/>
+          <w:sz w:val="20"/>
+          <w:szCs w:val="20"/>
+          <w:lang w:eastAsia="pt-BR"/>
+        </w:rPr>
+        <w:t>"</w:t>
+      </w:r>
+      <w:r>
+        <w:rPr>
+          <w:rFonts w:ascii="Courier New" w:eastAsia="Times New Roman" w:hAnsi="Courier New" w:cs="Courier New"/>
+          <w:color w:val="BCBEC4"/>
+          <w:sz w:val="20"/>
+          <w:szCs w:val="20"/>
+          <w:lang w:eastAsia="pt-BR"/>
+        </w:rPr>
+        <w:t>)</w:t>
+      </w:r>
+      <w:r>
+        <w:rPr>
+          <w:rFonts w:ascii="Courier New" w:eastAsia="Times New Roman" w:hAnsi="Courier New" w:cs="Courier New"/>
+          <w:color w:val="BCBEC4"/>
+          <w:sz w:val="20"/>
+          <w:szCs w:val="20"/>
+          <w:lang w:eastAsia="pt-BR"/>
+        </w:rPr>
+        <w:br/>
+      </w:r>
+      <w:r>
+        <w:rPr>
+          <w:rFonts w:ascii="Courier New" w:eastAsia="Times New Roman" w:hAnsi="Courier New" w:cs="Courier New"/>
+          <w:color w:val="BCBEC4"/>
+          <w:sz w:val="20"/>
+          <w:szCs w:val="20"/>
+          <w:lang w:eastAsia="pt-BR"/>
+        </w:rPr>
+        <w:br/>
+        <w:t xml:space="preserve">            </w:t>
+      </w:r>
+      <w:r>
+        <w:rPr>
+          <w:rFonts w:ascii="Courier New" w:eastAsia="Times New Roman" w:hAnsi="Courier New" w:cs="Courier New"/>
+          <w:color w:val="CF8E6D"/>
+          <w:sz w:val="20"/>
+          <w:szCs w:val="20"/>
+          <w:lang w:eastAsia="pt-BR"/>
+        </w:rPr>
+        <w:t>break</w:t>
+      </w:r>
+      <w:r>
+        <w:rPr>
+          <w:rFonts w:ascii="Courier New" w:eastAsia="Times New Roman" w:hAnsi="Courier New" w:cs="Courier New"/>
+          <w:color w:val="CF8E6D"/>
+          <w:sz w:val="20"/>
+          <w:szCs w:val="20"/>
+          <w:lang w:eastAsia="pt-BR"/>
+        </w:rPr>
+        <w:br/>
+      </w:r>
+      <w:r>
+        <w:rPr>
+          <w:rFonts w:ascii="Courier New" w:eastAsia="Times New Roman" w:hAnsi="Courier New" w:cs="Courier New"/>
+          <w:color w:val="8888C6"/>
+          <w:sz w:val="20"/>
+          <w:szCs w:val="20"/>
+          <w:lang w:eastAsia="pt-BR"/>
+        </w:rPr>
+        <w:t>print</w:t>
+      </w:r>
+      <w:r>
+        <w:rPr>
+          <w:rFonts w:ascii="Courier New" w:eastAsia="Times New Roman" w:hAnsi="Courier New" w:cs="Courier New"/>
+          <w:color w:val="BCBEC4"/>
+          <w:sz w:val="20"/>
+          <w:szCs w:val="20"/>
+          <w:lang w:eastAsia="pt-BR"/>
+        </w:rPr>
+        <w:t>()</w:t>
+      </w:r>
+    </w:p>
+    <w:p/>
+    <w:p/>
+    <w:p/>
+    <w:p>
+      <w:pPr>
+        <w:jc w:val="center"/>
+        <w:rPr>
+          <w:b/>
+          <w:bCs/>
+          <w:sz w:val="40"/>
+          <w:szCs w:val="40"/>
+        </w:rPr>
+      </w:pPr>
+      <w:r>
+        <w:rPr>
+          <w:b/>
+          <w:bCs/>
+          <w:sz w:val="40"/>
+          <w:szCs w:val="40"/>
+        </w:rPr>
+        <w:lastRenderedPageBreak/>
+        <w:t xml:space="preserve">Atividade </w:t>
+      </w:r>
+      <w:r>
+        <w:rPr>
+          <w:b/>
+          <w:bCs/>
+          <w:sz w:val="40"/>
+          <w:szCs w:val="40"/>
+        </w:rPr>
+        <w:t>2</w:t>
+      </w:r>
+      <w:r>
+        <w:rPr>
+          <w:b/>
+          <w:bCs/>
+          <w:sz w:val="40"/>
+          <w:szCs w:val="40"/>
+        </w:rPr>
+        <w:t xml:space="preserve"> (Console/Teste)</w:t>
+      </w:r>
+    </w:p>
+    <w:p/>
+    <w:p>
+      <w:r>
+        <w:drawing>
+          <wp:inline distT="0" distB="0" distL="0" distR="0" wp14:anchorId="3AABD95B" wp14:editId="7AD975F0">
+            <wp:extent cx="6188710" cy="2399665"/>
+            <wp:effectExtent l="0" t="0" r="2540" b="635"/>
+            <wp:docPr id="2" name="Picture 2"/>
+            <wp:cNvGraphicFramePr>
+              <a:graphicFrameLocks xmlns:a="http://schemas.openxmlformats.org/drawingml/2006/main" noChangeAspect="1"/>
+            </wp:cNvGraphicFramePr>
+            <a:graphic xmlns:a="http://schemas.openxmlformats.org/drawingml/2006/main">
+              <a:graphicData uri="http://schemas.openxmlformats.org/drawingml/2006/picture">
+                <pic:pic xmlns:pic="http://schemas.openxmlformats.org/drawingml/2006/picture">
+                  <pic:nvPicPr>
+                    <pic:cNvPr id="1" name=""/>
+                    <pic:cNvPicPr/>
+                  </pic:nvPicPr>
+                  <pic:blipFill>
+                    <a:blip r:embed="rId9"/>
+                    <a:stretch>
+                      <a:fillRect/>
+                    </a:stretch>
+                  </pic:blipFill>
+                  <pic:spPr>
+                    <a:xfrm>
+                      <a:off x="0" y="0"/>
+                      <a:ext cx="6188710" cy="2399665"/>
+                    </a:xfrm>
+                    <a:prstGeom prst="rect">
+                      <a:avLst/>
+                    </a:prstGeom>
+                  </pic:spPr>
+                </pic:pic>
+              </a:graphicData>
+            </a:graphic>
+          </wp:inline>
+        </w:drawing>
+      </w:r>
+      <w:r>
+        <w:rPr>
+          <w:noProof/>
+        </w:rPr>
+        <w:t xml:space="preserve"> </w:t>
+      </w:r>
+      <w:r>
+        <w:drawing>
+          <wp:inline distT="0" distB="0" distL="0" distR="0" wp14:anchorId="04EFAAB7" wp14:editId="2B292255">
+            <wp:extent cx="6188710" cy="1705610"/>
+            <wp:effectExtent l="0" t="0" r="2540" b="8890"/>
+            <wp:docPr id="3" name="Picture 3"/>
+            <wp:cNvGraphicFramePr>
+              <a:graphicFrameLocks xmlns:a="http://schemas.openxmlformats.org/drawingml/2006/main" noChangeAspect="1"/>
+            </wp:cNvGraphicFramePr>
+            <a:graphic xmlns:a="http://schemas.openxmlformats.org/drawingml/2006/main">
+              <a:graphicData uri="http://schemas.openxmlformats.org/drawingml/2006/picture">
+                <pic:pic xmlns:pic="http://schemas.openxmlformats.org/drawingml/2006/picture">
+                  <pic:nvPicPr>
+                    <pic:cNvPr id="1" name=""/>
+                    <pic:cNvPicPr/>
+                  </pic:nvPicPr>
+                  <pic:blipFill>
+                    <a:blip r:embed="rId10"/>
+                    <a:stretch>
+                      <a:fillRect/>
+                    </a:stretch>
+                  </pic:blipFill>
+                  <pic:spPr>
+                    <a:xfrm>
+                      <a:off x="0" y="0"/>
+                      <a:ext cx="6188710" cy="1705610"/>
+                    </a:xfrm>
+                    <a:prstGeom prst="rect">
+                      <a:avLst/>
+                    </a:prstGeom>
+                  </pic:spPr>
+                </pic:pic>
+              </a:graphicData>
+            </a:graphic>
+          </wp:inline>
+        </w:drawing>
+      </w:r>
+      <w:r>
+        <w:rPr>
+          <w:noProof/>
+        </w:rPr>
+        <w:t xml:space="preserve"> </w:t>
+      </w:r>
+      <w:r>
+        <w:rPr>
+          <w:noProof/>
+        </w:rPr>
+        <w:drawing>
+          <wp:inline distT="0" distB="0" distL="0" distR="0" wp14:anchorId="4A9DF046" wp14:editId="2C4170D4">
+            <wp:extent cx="6188710" cy="1705610"/>
+            <wp:effectExtent l="0" t="0" r="2540" b="8890"/>
+            <wp:docPr id="5" name="Picture 5"/>
+            <wp:cNvGraphicFramePr>
+              <a:graphicFrameLocks xmlns:a="http://schemas.openxmlformats.org/drawingml/2006/main" noChangeAspect="1"/>
+            </wp:cNvGraphicFramePr>
+            <a:graphic xmlns:a="http://schemas.openxmlformats.org/drawingml/2006/main">
+              <a:graphicData uri="http://schemas.openxmlformats.org/drawingml/2006/picture">
+                <pic:pic xmlns:pic="http://schemas.openxmlformats.org/drawingml/2006/picture">
+                  <pic:nvPicPr>
+                    <pic:cNvPr id="1" name=""/>
+                    <pic:cNvPicPr/>
+                  </pic:nvPicPr>
+                  <pic:blipFill>
+                    <a:blip r:embed="rId11"/>
+                    <a:stretch>
+                      <a:fillRect/>
+                    </a:stretch>
+                  </pic:blipFill>
+                  <pic:spPr>
+                    <a:xfrm>
+                      <a:off x="0" y="0"/>
+                      <a:ext cx="6188710" cy="1705610"/>
+                    </a:xfrm>
+                    <a:prstGeom prst="rect">
+                      <a:avLst/>
+                    </a:prstGeom>
+                  </pic:spPr>
+                </pic:pic>
+              </a:graphicData>
+            </a:graphic>
+          </wp:inline>
+        </w:drawing>
+      </w:r>
+    </w:p>
     <w:sectPr>
       <w:pgSz w:w="11906" w:h="16838"/>
       <w:pgMar w:top="1440" w:right="1080" w:bottom="1440" w:left="1080" w:header="708" w:footer="708" w:gutter="0"/>
@@ -745,6 +2678,56 @@
       <w:shd w:val="clear" w:color="auto" w:fill="E1DFDD"/>
     </w:rPr>
   </w:style>
+  <w:style w:type="paragraph" w:styleId="HTMLPreformatted">
+    <w:name w:val="HTML Preformatted"/>
+    <w:basedOn w:val="Normal"/>
+    <w:link w:val="HTMLPreformattedChar"/>
+    <w:uiPriority w:val="99"/>
+    <w:semiHidden/>
+    <w:unhideWhenUsed/>
+    <w:rsid w:val="00E54443"/>
+    <w:pPr>
+      <w:tabs>
+        <w:tab w:val="left" w:pos="916"/>
+        <w:tab w:val="left" w:pos="1832"/>
+        <w:tab w:val="left" w:pos="2748"/>
+        <w:tab w:val="left" w:pos="3664"/>
+        <w:tab w:val="left" w:pos="4580"/>
+        <w:tab w:val="left" w:pos="5496"/>
+        <w:tab w:val="left" w:pos="6412"/>
+        <w:tab w:val="left" w:pos="7328"/>
+        <w:tab w:val="left" w:pos="8244"/>
+        <w:tab w:val="left" w:pos="9160"/>
+        <w:tab w:val="left" w:pos="10076"/>
+        <w:tab w:val="left" w:pos="10992"/>
+        <w:tab w:val="left" w:pos="11908"/>
+        <w:tab w:val="left" w:pos="12824"/>
+        <w:tab w:val="left" w:pos="13740"/>
+        <w:tab w:val="left" w:pos="14656"/>
+      </w:tabs>
+      <w:spacing w:after="0" w:line="240" w:lineRule="auto"/>
+    </w:pPr>
+    <w:rPr>
+      <w:rFonts w:ascii="Courier New" w:eastAsia="Times New Roman" w:hAnsi="Courier New" w:cs="Courier New"/>
+      <w:sz w:val="20"/>
+      <w:szCs w:val="20"/>
+      <w:lang w:eastAsia="pt-BR"/>
+    </w:rPr>
+  </w:style>
+  <w:style w:type="character" w:customStyle="1" w:styleId="HTMLPreformattedChar">
+    <w:name w:val="HTML Preformatted Char"/>
+    <w:basedOn w:val="DefaultParagraphFont"/>
+    <w:link w:val="HTMLPreformatted"/>
+    <w:uiPriority w:val="99"/>
+    <w:semiHidden/>
+    <w:rsid w:val="00E54443"/>
+    <w:rPr>
+      <w:rFonts w:ascii="Courier New" w:eastAsia="Times New Roman" w:hAnsi="Courier New" w:cs="Courier New"/>
+      <w:sz w:val="20"/>
+      <w:szCs w:val="20"/>
+      <w:lang w:eastAsia="pt-BR"/>
+    </w:rPr>
+  </w:style>
 </w:styles>
 </file>
 

</xml_diff>